<commit_message>
Sample files, CSS and sample page adjustments.
</commit_message>
<xml_diff>
--- a/samples/assets/pfw/CKEditor4.PFW.Sample.Mixed_styles.docx
+++ b/samples/assets/pfw/CKEditor4.PFW.Sample.Mixed_styles.docx
@@ -39,7 +39,14 @@
           <w:sz w:val="40"/>
           <w:szCs w:val="40"/>
         </w:rPr>
-        <w:t xml:space="preserve"> document. Use it to tests </w:t>
+        <w:t xml:space="preserve"> document. Use it to test</w:t>
+      </w:r>
+      <w:r>
+        <w:rPr>
+          <w:sz w:val="40"/>
+          <w:szCs w:val="40"/>
+        </w:rPr>
+        <w:t xml:space="preserve"> </w:t>
       </w:r>
       <w:r>
         <w:rPr>
@@ -108,7 +115,35 @@
         <w:rPr>
           <w:i/>
         </w:rPr>
-        <w:t>Our initiative standardizes a wide-ranging partnership, while pursuing this route will enable us to establish the wide-ranging supply-chains.</w:t>
+        <w:t xml:space="preserve">Our initiative standardizes a wide-ranging partnership, while pursuing this route </w:t>
+      </w:r>
+      <w:r>
+        <w:rPr>
+          <w:i/>
+          <w:u w:val="single"/>
+        </w:rPr>
+        <w:t xml:space="preserve">will enable us to </w:t>
+      </w:r>
+      <w:r>
+        <w:rPr>
+          <w:i/>
+          <w:color w:val="00B050"/>
+          <w:u w:val="single"/>
+        </w:rPr>
+        <w:t>establish</w:t>
+      </w:r>
+      <w:r>
+        <w:rPr>
+          <w:i/>
+          <w:color w:val="00B050"/>
+        </w:rPr>
+        <w:t xml:space="preserve"> </w:t>
+      </w:r>
+      <w:r>
+        <w:rPr>
+          <w:i/>
+        </w:rPr>
+        <w:t>the wide-ranging supply-chains.</w:t>
       </w:r>
     </w:p>
     <w:p>
@@ -119,15 +154,38 @@
         <w:rPr>
           <w:highlight w:val="blue"/>
         </w:rPr>
-        <w:t>jump-start fine-</w:t>
-      </w:r>
-      <w:r>
-        <w:t>grained next steps. The powerful champion conservatively broadens bottom lines. As a result, the partners strengthen our</w:t>
-      </w:r>
-      <w:bookmarkStart w:id="0" w:name="_GoBack"/>
-      <w:bookmarkEnd w:id="0"/>
-      <w:r>
-        <w:t xml:space="preserve"> decentralized, value-driven, on-message </w:t>
+        <w:t>jump</w:t>
+      </w:r>
+      <w:r>
+        <w:rPr>
+          <w:color w:val="FF0000"/>
+          <w:highlight w:val="blue"/>
+        </w:rPr>
+        <w:t xml:space="preserve">-start </w:t>
+      </w:r>
+      <w:r>
+        <w:rPr>
+          <w:b/>
+          <w:color w:val="FF0000"/>
+          <w:highlight w:val="blue"/>
+        </w:rPr>
+        <w:t>fine-</w:t>
+      </w:r>
+      <w:r>
+        <w:rPr>
+          <w:b/>
+          <w:color w:val="FF0000"/>
+        </w:rPr>
+        <w:t>grained</w:t>
+      </w:r>
+      <w:r>
+        <w:rPr>
+          <w:color w:val="FF0000"/>
+        </w:rPr>
+        <w:t xml:space="preserve"> </w:t>
+      </w:r>
+      <w:r>
+        <w:t xml:space="preserve">next steps. The powerful champion conservatively broadens bottom lines. As a result, the partners strengthen our decentralized, value-driven, on-message </w:t>
       </w:r>
       <w:r>
         <w:t xml:space="preserve">and top-down forward </w:t>
@@ -141,27 +199,7 @@
         <w:t>.</w:t>
       </w:r>
     </w:p>
-    <w:p>
-      <w:pPr>
-        <w:rPr>
-          <w:b/>
-        </w:rPr>
-      </w:pPr>
-      <w:proofErr w:type="spellStart"/>
-      <w:r>
-        <w:rPr>
-          <w:b/>
-        </w:rPr>
-        <w:t>Multi Level</w:t>
-      </w:r>
-      <w:proofErr w:type="spellEnd"/>
-      <w:r>
-        <w:rPr>
-          <w:b/>
-        </w:rPr>
-        <w:t xml:space="preserve"> List</w:t>
-      </w:r>
-    </w:p>
+    <w:p/>
     <w:p>
       <w:pPr>
         <w:numPr>
@@ -170,6 +208,9 @@
         </w:numPr>
       </w:pPr>
       <w:r>
+        <w:t xml:space="preserve">Item </w:t>
+      </w:r>
+      <w:r>
         <w:t>One</w:t>
       </w:r>
     </w:p>
@@ -189,6 +230,13 @@
           <w:b/>
           <w:i/>
         </w:rPr>
+        <w:t xml:space="preserve">Item </w:t>
+      </w:r>
+      <w:r>
+        <w:rPr>
+          <w:b/>
+          <w:i/>
+        </w:rPr>
         <w:t>Two</w:t>
       </w:r>
     </w:p>
@@ -203,6 +251,12 @@
         <w:rPr>
           <w:u w:val="single"/>
         </w:rPr>
+        <w:t xml:space="preserve">Item </w:t>
+      </w:r>
+      <w:r>
+        <w:rPr>
+          <w:u w:val="single"/>
+        </w:rPr>
         <w:t>Thr</w:t>
       </w:r>
       <w:r>
@@ -217,14 +271,60 @@
         </w:numPr>
       </w:pPr>
       <w:r>
-        <w:t xml:space="preserve">Fourth </w:t>
-      </w:r>
-      <w:r>
-        <w:rPr>
+        <w:rPr>
+          <w:strike/>
+        </w:rPr>
+        <w:t xml:space="preserve">Item </w:t>
+      </w:r>
+      <w:r>
+        <w:rPr>
+          <w:strike/>
+        </w:rPr>
+        <w:t>Fourth</w:t>
+      </w:r>
+      <w:r>
+        <w:rPr>
+          <w:strike/>
+        </w:rPr>
+        <w:t>:</w:t>
+      </w:r>
+      <w:r>
+        <w:rPr>
+          <w:strike/>
+        </w:rPr>
+        <w:t xml:space="preserve"> </w:t>
+      </w:r>
+      <w:r>
+        <w:rPr>
+          <w:strike/>
           <w:color w:val="5B9BD5" w:themeColor="accent1"/>
           <w:highlight w:val="yellow"/>
         </w:rPr>
-        <w:t>line with extra text where</w:t>
+        <w:t xml:space="preserve">line </w:t>
+      </w:r>
+      <w:r>
+        <w:rPr>
+          <w:b/>
+          <w:strike/>
+          <w:color w:val="5B9BD5" w:themeColor="accent1"/>
+          <w:highlight w:val="yellow"/>
+        </w:rPr>
+        <w:t>with</w:t>
+      </w:r>
+      <w:r>
+        <w:rPr>
+          <w:strike/>
+          <w:color w:val="5B9BD5" w:themeColor="accent1"/>
+          <w:highlight w:val="yellow"/>
+        </w:rPr>
+        <w:t xml:space="preserve"> extra</w:t>
+      </w:r>
+      <w:r>
+        <w:rPr>
+          <w:color w:val="5B9BD5" w:themeColor="accent1"/>
+          <w:highlight w:val="yellow"/>
+        </w:rPr>
+        <w:t xml:space="preserve"> text where</w:t>
       </w:r>
       <w:r>
         <w:t xml:space="preserve"> it moves to next </w:t>
@@ -238,6 +338,8 @@
       <w:r>
         <w:t xml:space="preserve"> see how the list gets displayed properly</w:t>
       </w:r>
+      <w:bookmarkStart w:id="0" w:name="_GoBack"/>
+      <w:bookmarkEnd w:id="0"/>
     </w:p>
     <w:p>
       <w:pPr>
@@ -245,9 +347,31 @@
           <w:ilvl w:val="2"/>
           <w:numId w:val="2"/>
         </w:numPr>
-      </w:pPr>
-      <w:r>
+        <w:rPr>
+          <w:rFonts w:ascii="Arial" w:hAnsi="Arial" w:cs="Arial"/>
+          <w:color w:val="7030A0"/>
+        </w:rPr>
+      </w:pPr>
+      <w:r>
+        <w:rPr>
+          <w:rFonts w:ascii="Arial" w:hAnsi="Arial" w:cs="Arial"/>
+          <w:color w:val="7030A0"/>
+        </w:rPr>
+        <w:t xml:space="preserve">Item </w:t>
+      </w:r>
+      <w:r>
+        <w:rPr>
+          <w:rFonts w:ascii="Arial" w:hAnsi="Arial" w:cs="Arial"/>
+          <w:color w:val="7030A0"/>
+        </w:rPr>
         <w:t>Five</w:t>
+      </w:r>
+      <w:r>
+        <w:rPr>
+          <w:rFonts w:ascii="Arial" w:hAnsi="Arial" w:cs="Arial"/>
+          <w:color w:val="7030A0"/>
+        </w:rPr>
+        <w:t xml:space="preserve"> in color and Arial font</w:t>
       </w:r>
     </w:p>
     <w:p>
@@ -256,14 +380,45 @@
           <w:ilvl w:val="0"/>
           <w:numId w:val="2"/>
         </w:numPr>
-      </w:pPr>
-      <w:r>
+        <w:rPr>
+          <w:sz w:val="32"/>
+          <w:szCs w:val="32"/>
+        </w:rPr>
+      </w:pPr>
+      <w:r>
+        <w:rPr>
+          <w:sz w:val="32"/>
+          <w:szCs w:val="32"/>
+        </w:rPr>
+        <w:t xml:space="preserve">Item </w:t>
+      </w:r>
+      <w:r>
+        <w:rPr>
+          <w:sz w:val="32"/>
+          <w:szCs w:val="32"/>
+        </w:rPr>
         <w:t>Six</w:t>
       </w:r>
+      <w:r>
+        <w:rPr>
+          <w:sz w:val="32"/>
+          <w:szCs w:val="32"/>
+        </w:rPr>
+        <w:t xml:space="preserve"> in larger font</w:t>
+      </w:r>
+    </w:p>
+    <w:p>
+      <w:pPr>
+        <w:ind w:left="720"/>
+        <w:rPr>
+          <w:sz w:val="32"/>
+          <w:szCs w:val="32"/>
+        </w:rPr>
+      </w:pPr>
     </w:p>
     <w:tbl>
       <w:tblPr>
-        <w:tblW w:w="0" w:type="auto"/>
+        <w:tblW w:w="5000" w:type="pct"/>
         <w:tblCellMar>
           <w:left w:w="0" w:type="dxa"/>
           <w:right w:w="0" w:type="dxa"/>
@@ -271,14 +426,14 @@
         <w:tblLook w:val="04A0" w:firstRow="1" w:lastRow="0" w:firstColumn="1" w:lastColumn="0" w:noHBand="0" w:noVBand="1"/>
       </w:tblPr>
       <w:tblGrid>
-        <w:gridCol w:w="3115"/>
-        <w:gridCol w:w="3116"/>
-        <w:gridCol w:w="3109"/>
+        <w:gridCol w:w="3269"/>
+        <w:gridCol w:w="3736"/>
+        <w:gridCol w:w="2335"/>
       </w:tblGrid>
       <w:tr>
         <w:tc>
           <w:tcPr>
-            <w:tcW w:w="3116" w:type="dxa"/>
+            <w:tcW w:w="1750" w:type="pct"/>
             <w:tcBorders>
               <w:top w:val="single" w:sz="8" w:space="0" w:color="auto"/>
               <w:left w:val="single" w:sz="8" w:space="0" w:color="auto"/>
@@ -302,7 +457,7 @@
         </w:tc>
         <w:tc>
           <w:tcPr>
-            <w:tcW w:w="3117" w:type="dxa"/>
+            <w:tcW w:w="2000" w:type="pct"/>
             <w:tcBorders>
               <w:top w:val="single" w:sz="8" w:space="0" w:color="auto"/>
               <w:left w:val="nil"/>
@@ -321,6 +476,7 @@
           <w:p>
             <w:pPr>
               <w:pStyle w:val="Nagwek1"/>
+              <w:spacing w:before="0" w:line="240" w:lineRule="auto"/>
               <w:rPr>
                 <w:color w:val="F4B083" w:themeColor="accent2" w:themeTint="99"/>
               </w:rPr>
@@ -335,7 +491,7 @@
         </w:tc>
         <w:tc>
           <w:tcPr>
-            <w:tcW w:w="3117" w:type="dxa"/>
+            <w:tcW w:w="1250" w:type="pct"/>
             <w:tcBorders>
               <w:top w:val="single" w:sz="8" w:space="0" w:color="auto"/>
               <w:left w:val="nil"/>
@@ -372,7 +528,7 @@
       <w:tr>
         <w:tc>
           <w:tcPr>
-            <w:tcW w:w="3116" w:type="dxa"/>
+            <w:tcW w:w="1750" w:type="pct"/>
             <w:tcBorders>
               <w:top w:val="nil"/>
               <w:left w:val="single" w:sz="8" w:space="0" w:color="auto"/>
@@ -395,9 +551,45 @@
                 <w:ilvl w:val="0"/>
                 <w:numId w:val="6"/>
               </w:numPr>
+              <w:rPr>
+                <w:rFonts w:ascii="Georgia" w:hAnsi="Georgia"/>
+              </w:rPr>
             </w:pPr>
             <w:r>
+              <w:rPr>
+                <w:rFonts w:ascii="Georgia" w:hAnsi="Georgia"/>
+              </w:rPr>
               <w:t>This</w:t>
+            </w:r>
+            <w:r>
+              <w:rPr>
+                <w:rFonts w:ascii="Georgia" w:hAnsi="Georgia"/>
+              </w:rPr>
+              <w:t xml:space="preserve"> (Georgia)</w:t>
+            </w:r>
+          </w:p>
+          <w:p>
+            <w:pPr>
+              <w:pStyle w:val="Akapitzlist"/>
+              <w:numPr>
+                <w:ilvl w:val="0"/>
+                <w:numId w:val="6"/>
+              </w:numPr>
+              <w:rPr>
+                <w:rFonts w:ascii="Arial" w:hAnsi="Arial" w:cs="Arial"/>
+              </w:rPr>
+            </w:pPr>
+            <w:r>
+              <w:rPr>
+                <w:rFonts w:ascii="Arial" w:hAnsi="Arial" w:cs="Arial"/>
+              </w:rPr>
+              <w:t>Is</w:t>
+            </w:r>
+            <w:r>
+              <w:rPr>
+                <w:rFonts w:ascii="Arial" w:hAnsi="Arial" w:cs="Arial"/>
+              </w:rPr>
+              <w:t xml:space="preserve"> (Arial)</w:t>
             </w:r>
           </w:p>
           <w:p>
@@ -409,7 +601,43 @@
               </w:numPr>
             </w:pPr>
             <w:r>
-              <w:t>Is</w:t>
+              <w:t>A</w:t>
+            </w:r>
+          </w:p>
+          <w:p>
+            <w:pPr>
+              <w:pStyle w:val="Akapitzlist"/>
+              <w:numPr>
+                <w:ilvl w:val="1"/>
+                <w:numId w:val="6"/>
+              </w:numPr>
+            </w:pPr>
+            <w:r>
+              <w:t>Multi</w:t>
+            </w:r>
+          </w:p>
+          <w:p>
+            <w:pPr>
+              <w:pStyle w:val="Akapitzlist"/>
+              <w:numPr>
+                <w:ilvl w:val="2"/>
+                <w:numId w:val="6"/>
+              </w:numPr>
+            </w:pPr>
+            <w:r>
+              <w:t>Level</w:t>
+            </w:r>
+          </w:p>
+          <w:p>
+            <w:pPr>
+              <w:pStyle w:val="Akapitzlist"/>
+              <w:numPr>
+                <w:ilvl w:val="1"/>
+                <w:numId w:val="6"/>
+              </w:numPr>
+            </w:pPr>
+            <w:r>
+              <w:t>Ordered</w:t>
             </w:r>
           </w:p>
           <w:p>
@@ -421,61 +649,13 @@
               </w:numPr>
             </w:pPr>
             <w:r>
-              <w:t>A</w:t>
-            </w:r>
-          </w:p>
-          <w:p>
-            <w:pPr>
-              <w:pStyle w:val="Akapitzlist"/>
-              <w:numPr>
-                <w:ilvl w:val="1"/>
-                <w:numId w:val="6"/>
-              </w:numPr>
-            </w:pPr>
-            <w:r>
-              <w:t>Multi</w:t>
-            </w:r>
-          </w:p>
-          <w:p>
-            <w:pPr>
-              <w:pStyle w:val="Akapitzlist"/>
-              <w:numPr>
-                <w:ilvl w:val="2"/>
-                <w:numId w:val="6"/>
-              </w:numPr>
-            </w:pPr>
-            <w:r>
-              <w:t>Level</w:t>
-            </w:r>
-          </w:p>
-          <w:p>
-            <w:pPr>
-              <w:pStyle w:val="Akapitzlist"/>
-              <w:numPr>
-                <w:ilvl w:val="1"/>
-                <w:numId w:val="6"/>
-              </w:numPr>
-            </w:pPr>
-            <w:r>
-              <w:t>Ordered</w:t>
-            </w:r>
-          </w:p>
-          <w:p>
-            <w:pPr>
-              <w:pStyle w:val="Akapitzlist"/>
-              <w:numPr>
-                <w:ilvl w:val="0"/>
-                <w:numId w:val="6"/>
-              </w:numPr>
-            </w:pPr>
-            <w:r>
               <w:t>List</w:t>
             </w:r>
           </w:p>
         </w:tc>
         <w:tc>
           <w:tcPr>
-            <w:tcW w:w="3117" w:type="dxa"/>
+            <w:tcW w:w="2000" w:type="pct"/>
             <w:tcBorders>
               <w:top w:val="nil"/>
               <w:left w:val="nil"/>
@@ -558,8 +738,14 @@
                 <w:ilvl w:val="1"/>
                 <w:numId w:val="5"/>
               </w:numPr>
+              <w:rPr>
+                <w:rFonts w:ascii="Times New Roman" w:hAnsi="Times New Roman" w:cs="Times New Roman"/>
+              </w:rPr>
             </w:pPr>
             <w:r>
+              <w:rPr>
+                <w:rFonts w:ascii="Times New Roman" w:hAnsi="Times New Roman" w:cs="Times New Roman"/>
+              </w:rPr>
               <w:t>Unordered</w:t>
             </w:r>
           </w:p>
@@ -578,7 +764,7 @@
         </w:tc>
         <w:tc>
           <w:tcPr>
-            <w:tcW w:w="3117" w:type="dxa"/>
+            <w:tcW w:w="1250" w:type="pct"/>
             <w:tcBorders>
               <w:top w:val="nil"/>
               <w:left w:val="nil"/>
@@ -598,6 +784,9 @@
               <w:spacing w:line="720" w:lineRule="auto"/>
             </w:pPr>
             <w:r>
+              <w:t xml:space="preserve">Cell </w:t>
+            </w:r>
+            <w:r>
               <w:t>1,2</w:t>
             </w:r>
           </w:p>
@@ -606,7 +795,7 @@
       <w:tr>
         <w:tc>
           <w:tcPr>
-            <w:tcW w:w="3116" w:type="dxa"/>
+            <w:tcW w:w="1750" w:type="pct"/>
             <w:tcBorders>
               <w:top w:val="nil"/>
               <w:left w:val="single" w:sz="8" w:space="0" w:color="auto"/>
@@ -646,7 +835,7 @@
         </w:tc>
         <w:tc>
           <w:tcPr>
-            <w:tcW w:w="3117" w:type="dxa"/>
+            <w:tcW w:w="2000" w:type="pct"/>
             <w:tcBorders>
               <w:top w:val="nil"/>
               <w:left w:val="nil"/>
@@ -666,26 +855,35 @@
             <w:pPr>
               <w:spacing w:before="100" w:beforeAutospacing="1" w:after="100" w:afterAutospacing="1" w:line="240" w:lineRule="auto"/>
               <w:rPr>
+                <w:rFonts w:ascii="Comic Sans MS" w:eastAsia="Times New Roman" w:hAnsi="Comic Sans MS" w:cs="Times New Roman"/>
+                <w:color w:val="000000"/>
+              </w:rPr>
+            </w:pPr>
+            <w:r>
+              <w:rPr>
+                <w:rFonts w:ascii="Comic Sans MS" w:eastAsia="Times New Roman" w:hAnsi="Comic Sans MS" w:cs="Times New Roman"/>
+                <w:color w:val="000000"/>
+              </w:rPr>
+              <w:t>Comic Sans</w:t>
+            </w:r>
+            <w:r>
+              <w:rPr>
+                <w:rFonts w:ascii="Comic Sans MS" w:eastAsia="Times New Roman" w:hAnsi="Comic Sans MS" w:cs="Times New Roman"/>
+                <w:color w:val="000000"/>
+              </w:rPr>
+              <w:t>…</w:t>
+            </w:r>
+          </w:p>
+          <w:p>
+            <w:pPr>
+              <w:spacing w:before="100" w:beforeAutospacing="1" w:after="100" w:afterAutospacing="1" w:line="240" w:lineRule="auto"/>
+              <w:rPr>
                 <w:rFonts w:eastAsia="Times New Roman" w:cs="Times New Roman"/>
                 <w:color w:val="000000"/>
                 <w:sz w:val="27"/>
                 <w:szCs w:val="27"/>
               </w:rPr>
             </w:pPr>
-            <w:r>
-              <w:rPr>
-                <w:rFonts w:ascii="Comic Sans MS" w:eastAsia="Times New Roman" w:hAnsi="Comic Sans MS" w:cs="Times New Roman"/>
-                <w:color w:val="000000"/>
-              </w:rPr>
-              <w:t>Comic Sans is the devil.</w:t>
-            </w:r>
-            <w:r>
-              <w:rPr>
-                <w:rFonts w:ascii="Comic Sans MS" w:eastAsia="Times New Roman" w:hAnsi="Comic Sans MS" w:cs="Times New Roman"/>
-                <w:color w:val="000000"/>
-              </w:rPr>
-              <w:t xml:space="preserve"> </w:t>
-            </w:r>
             <w:r>
               <w:rPr>
                 <w:rFonts w:eastAsia="Times New Roman" w:cs="Times New Roman"/>
@@ -710,7 +908,7 @@
             </w:r>
             <w:r>
               <w:rPr>
-                <w:rFonts w:eastAsia="Times New Roman" w:cs="Times New Roman"/>
+                <w:rFonts w:ascii="Verdana" w:eastAsia="Times New Roman" w:hAnsi="Verdana" w:cs="Times New Roman"/>
                 <w:b/>
                 <w:bCs/>
                 <w:color w:val="FFFF00"/>
@@ -721,7 +919,7 @@
             </w:r>
             <w:r>
               <w:rPr>
-                <w:rFonts w:eastAsia="Times New Roman" w:cs="Times New Roman"/>
+                <w:rFonts w:ascii="Verdana" w:eastAsia="Times New Roman" w:hAnsi="Verdana" w:cs="Times New Roman"/>
                 <w:b/>
                 <w:bCs/>
                 <w:color w:val="00B050"/>
@@ -733,7 +931,7 @@
             </w:r>
             <w:r>
               <w:rPr>
-                <w:rFonts w:eastAsia="Times New Roman" w:cs="Times New Roman"/>
+                <w:rFonts w:ascii="Verdana" w:eastAsia="Times New Roman" w:hAnsi="Verdana" w:cs="Times New Roman"/>
                 <w:b/>
                 <w:bCs/>
                 <w:color w:val="00B0F0"/>
@@ -746,7 +944,7 @@
             </w:r>
             <w:r>
               <w:rPr>
-                <w:rFonts w:eastAsia="Times New Roman" w:cs="Times New Roman"/>
+                <w:rFonts w:ascii="Verdana" w:eastAsia="Times New Roman" w:hAnsi="Verdana" w:cs="Times New Roman"/>
                 <w:b/>
                 <w:bCs/>
                 <w:color w:val="0070C0"/>
@@ -774,7 +972,7 @@
         </w:tc>
         <w:tc>
           <w:tcPr>
-            <w:tcW w:w="3117" w:type="dxa"/>
+            <w:tcW w:w="1250" w:type="pct"/>
             <w:tcBorders>
               <w:top w:val="nil"/>
               <w:left w:val="nil"/>
@@ -848,7 +1046,7 @@
         <v:path o:extrusionok="f" gradientshapeok="t" o:connecttype="rect"/>
         <o:lock v:ext="edit" aspectratio="t"/>
       </v:shapetype>
-      <v:shape id="_x0000_i1113" type="#_x0000_t75" style="width:11.25pt;height:11.25pt" o:bullet="t">
+      <v:shape id="_x0000_i1075" type="#_x0000_t75" style="width:11.25pt;height:11.25pt" o:bullet="t">
         <v:imagedata r:id="rId1" o:title="mso15"/>
       </v:shape>
     </w:pict>

</xml_diff>

<commit_message>
Corrected typos in the sample Word files.
</commit_message>
<xml_diff>
--- a/samples/assets/pfw/CKEditor4.PFW.Sample.Mixed_styles.docx
+++ b/samples/assets/pfw/CKEditor4.PFW.Sample.Mixed_styles.docx
@@ -1,6 +1,6 @@
 
 <file path=word/document.xml><?xml version="1.0" encoding="utf-8"?>
-<w:document xmlns:wpc="http://schemas.microsoft.com/office/word/2010/wordprocessingCanvas" xmlns:mc="http://schemas.openxmlformats.org/markup-compatibility/2006" xmlns:o="urn:schemas-microsoft-com:office:office" xmlns:r="http://schemas.openxmlformats.org/officeDocument/2006/relationships" xmlns:m="http://schemas.openxmlformats.org/officeDocument/2006/math" xmlns:v="urn:schemas-microsoft-com:vml" xmlns:wp14="http://schemas.microsoft.com/office/word/2010/wordprocessingDrawing" xmlns:wp="http://schemas.openxmlformats.org/drawingml/2006/wordprocessingDrawing" xmlns:w10="urn:schemas-microsoft-com:office:word" xmlns:w="http://schemas.openxmlformats.org/wordprocessingml/2006/main" xmlns:w14="http://schemas.microsoft.com/office/word/2010/wordml" xmlns:w15="http://schemas.microsoft.com/office/word/2012/wordml" xmlns:wpg="http://schemas.microsoft.com/office/word/2010/wordprocessingGroup" xmlns:wpi="http://schemas.microsoft.com/office/word/2010/wordprocessingInk" xmlns:wne="http://schemas.microsoft.com/office/word/2006/wordml" xmlns:wps="http://schemas.microsoft.com/office/word/2010/wordprocessingShape" mc:Ignorable="w14 w15 wp14">
+<w:document xmlns:wpc="http://schemas.microsoft.com/office/word/2010/wordprocessingCanvas" xmlns:mo="http://schemas.microsoft.com/office/mac/office/2008/main" xmlns:mc="http://schemas.openxmlformats.org/markup-compatibility/2006" xmlns:mv="urn:schemas-microsoft-com:mac:vml" xmlns:o="urn:schemas-microsoft-com:office:office" xmlns:r="http://schemas.openxmlformats.org/officeDocument/2006/relationships" xmlns:m="http://schemas.openxmlformats.org/officeDocument/2006/math" xmlns:v="urn:schemas-microsoft-com:vml" xmlns:wp14="http://schemas.microsoft.com/office/word/2010/wordprocessingDrawing" xmlns:wp="http://schemas.openxmlformats.org/drawingml/2006/wordprocessingDrawing" xmlns:w10="urn:schemas-microsoft-com:office:word" xmlns:w="http://schemas.openxmlformats.org/wordprocessingml/2006/main" xmlns:w14="http://schemas.microsoft.com/office/word/2010/wordml" xmlns:w15="http://schemas.microsoft.com/office/word/2012/wordml" xmlns:wpg="http://schemas.microsoft.com/office/word/2010/wordprocessingGroup" xmlns:wpi="http://schemas.microsoft.com/office/word/2010/wordprocessingInk" xmlns:wne="http://schemas.microsoft.com/office/word/2006/wordml" xmlns:wps="http://schemas.microsoft.com/office/word/2010/wordprocessingShape" mc:Ignorable="w14 w15 wp14">
   <w:body>
     <w:p>
       <w:pPr>
@@ -14,7 +14,21 @@
           <w:sz w:val="40"/>
           <w:szCs w:val="40"/>
         </w:rPr>
-        <w:t xml:space="preserve">This is sample </w:t>
+        <w:t xml:space="preserve">This is </w:t>
+      </w:r>
+      <w:r>
+        <w:rPr>
+          <w:sz w:val="40"/>
+          <w:szCs w:val="40"/>
+        </w:rPr>
+        <w:t xml:space="preserve">a </w:t>
+      </w:r>
+      <w:r>
+        <w:rPr>
+          <w:sz w:val="40"/>
+          <w:szCs w:val="40"/>
+        </w:rPr>
+        <w:t xml:space="preserve">sample </w:t>
       </w:r>
       <w:r>
         <w:rPr>
@@ -66,7 +80,7 @@
       <w:proofErr w:type="spellStart"/>
       <w:r>
         <w:rPr>
-          <w:rStyle w:val="Nagwek1Znak"/>
+          <w:rStyle w:val="Heading1Char"/>
           <w:color w:val="00B0F0"/>
           <w:sz w:val="40"/>
           <w:szCs w:val="40"/>
@@ -76,7 +90,7 @@
       <w:proofErr w:type="spellEnd"/>
       <w:r>
         <w:rPr>
-          <w:rStyle w:val="Nagwek1Znak"/>
+          <w:rStyle w:val="Heading1Char"/>
           <w:color w:val="00B0F0"/>
           <w:sz w:val="40"/>
           <w:szCs w:val="40"/>
@@ -93,7 +107,7 @@
     </w:p>
     <w:p>
       <w:pPr>
-        <w:pStyle w:val="Nagwek1"/>
+        <w:pStyle w:val="Heading1"/>
         <w:rPr>
           <w:color w:val="92D050"/>
         </w:rPr>
@@ -115,7 +129,19 @@
         <w:rPr>
           <w:i/>
         </w:rPr>
-        <w:t xml:space="preserve">Our initiative standardizes a wide-ranging partnership, while pursuing this route </w:t>
+        <w:t>Our initiative standard</w:t>
+      </w:r>
+      <w:r>
+        <w:rPr>
+          <w:i/>
+        </w:rPr>
+        <w:t>izes a wide-ranging partnership. P</w:t>
+      </w:r>
+      <w:r>
+        <w:rPr>
+          <w:i/>
+        </w:rPr>
+        <w:t xml:space="preserve">ursuing this route </w:t>
       </w:r>
       <w:r>
         <w:rPr>
@@ -143,7 +169,37 @@
         <w:rPr>
           <w:i/>
         </w:rPr>
-        <w:t>the wide-ranging supply-chains.</w:t>
+        <w:t>a</w:t>
+      </w:r>
+      <w:r>
+        <w:rPr>
+          <w:i/>
+        </w:rPr>
+        <w:t xml:space="preserve"> wide</w:t>
+      </w:r>
+      <w:r>
+        <w:rPr>
+          <w:i/>
+        </w:rPr>
+        <w:t xml:space="preserve"> range</w:t>
+      </w:r>
+      <w:r>
+        <w:rPr>
+          <w:i/>
+        </w:rPr>
+        <w:t xml:space="preserve"> </w:t>
+      </w:r>
+      <w:r>
+        <w:rPr>
+          <w:i/>
+        </w:rPr>
+        <w:t xml:space="preserve">of supply </w:t>
+      </w:r>
+      <w:r>
+        <w:rPr>
+          <w:i/>
+        </w:rPr>
+        <w:t>chains.</w:t>
       </w:r>
     </w:p>
     <w:p>
@@ -185,16 +241,22 @@
         <w:t xml:space="preserve"> </w:t>
       </w:r>
       <w:r>
-        <w:t xml:space="preserve">next steps. The powerful champion conservatively broadens bottom lines. As a result, the partners strengthen our decentralized, value-driven, on-message </w:t>
-      </w:r>
-      <w:r>
-        <w:t xml:space="preserve">and top-down forward </w:t>
-      </w:r>
-      <w:proofErr w:type="spellStart"/>
-      <w:r>
-        <w:t>plannings</w:t>
-      </w:r>
-      <w:proofErr w:type="spellEnd"/>
+        <w:t>next steps</w:t>
+      </w:r>
+      <w:r>
+        <w:t xml:space="preserve">. </w:t>
+      </w:r>
+      <w:proofErr w:type="gramStart"/>
+      <w:r>
+        <w:t>As a result</w:t>
+      </w:r>
+      <w:proofErr w:type="gramEnd"/>
+      <w:r>
+        <w:t xml:space="preserve">, the partners strengthen our decentralized, value-driven, on-message </w:t>
+      </w:r>
+      <w:r>
+        <w:t>and top-down forward planning</w:t>
+      </w:r>
       <w:r>
         <w:t>.</w:t>
       </w:r>
@@ -331,15 +393,13 @@
       </w:r>
       <w:r>
         <w:rPr>
-          <w:rStyle w:val="Nagwek1Znak"/>
+          <w:rStyle w:val="Heading1Char"/>
         </w:rPr>
         <w:t>line and let’s</w:t>
       </w:r>
       <w:r>
         <w:t xml:space="preserve"> see how the list gets displayed properly</w:t>
       </w:r>
-      <w:bookmarkStart w:id="0" w:name="_GoBack"/>
-      <w:bookmarkEnd w:id="0"/>
     </w:p>
     <w:p>
       <w:pPr>
@@ -475,7 +535,7 @@
           </w:tcPr>
           <w:p>
             <w:pPr>
-              <w:pStyle w:val="Nagwek1"/>
+              <w:pStyle w:val="Heading1"/>
               <w:spacing w:before="0" w:line="240" w:lineRule="auto"/>
               <w:rPr>
                 <w:color w:val="F4B083" w:themeColor="accent2" w:themeTint="99"/>
@@ -546,7 +606,7 @@
           </w:tcPr>
           <w:p>
             <w:pPr>
-              <w:pStyle w:val="Akapitzlist"/>
+              <w:pStyle w:val="ListParagraph"/>
               <w:numPr>
                 <w:ilvl w:val="0"/>
                 <w:numId w:val="6"/>
@@ -570,7 +630,7 @@
           </w:p>
           <w:p>
             <w:pPr>
-              <w:pStyle w:val="Akapitzlist"/>
+              <w:pStyle w:val="ListParagraph"/>
               <w:numPr>
                 <w:ilvl w:val="0"/>
                 <w:numId w:val="6"/>
@@ -594,7 +654,7 @@
           </w:p>
           <w:p>
             <w:pPr>
-              <w:pStyle w:val="Akapitzlist"/>
+              <w:pStyle w:val="ListParagraph"/>
               <w:numPr>
                 <w:ilvl w:val="0"/>
                 <w:numId w:val="6"/>
@@ -606,7 +666,7 @@
           </w:p>
           <w:p>
             <w:pPr>
-              <w:pStyle w:val="Akapitzlist"/>
+              <w:pStyle w:val="ListParagraph"/>
               <w:numPr>
                 <w:ilvl w:val="1"/>
                 <w:numId w:val="6"/>
@@ -618,7 +678,7 @@
           </w:p>
           <w:p>
             <w:pPr>
-              <w:pStyle w:val="Akapitzlist"/>
+              <w:pStyle w:val="ListParagraph"/>
               <w:numPr>
                 <w:ilvl w:val="2"/>
                 <w:numId w:val="6"/>
@@ -630,7 +690,7 @@
           </w:p>
           <w:p>
             <w:pPr>
-              <w:pStyle w:val="Akapitzlist"/>
+              <w:pStyle w:val="ListParagraph"/>
               <w:numPr>
                 <w:ilvl w:val="1"/>
                 <w:numId w:val="6"/>
@@ -642,7 +702,7 @@
           </w:p>
           <w:p>
             <w:pPr>
-              <w:pStyle w:val="Akapitzlist"/>
+              <w:pStyle w:val="ListParagraph"/>
               <w:numPr>
                 <w:ilvl w:val="0"/>
                 <w:numId w:val="6"/>
@@ -673,7 +733,7 @@
           </w:tcPr>
           <w:p>
             <w:pPr>
-              <w:pStyle w:val="Akapitzlist"/>
+              <w:pStyle w:val="ListParagraph"/>
               <w:numPr>
                 <w:ilvl w:val="0"/>
                 <w:numId w:val="5"/>
@@ -685,7 +745,7 @@
           </w:p>
           <w:p>
             <w:pPr>
-              <w:pStyle w:val="Akapitzlist"/>
+              <w:pStyle w:val="ListParagraph"/>
               <w:numPr>
                 <w:ilvl w:val="0"/>
                 <w:numId w:val="5"/>
@@ -697,7 +757,7 @@
           </w:p>
           <w:p>
             <w:pPr>
-              <w:pStyle w:val="Akapitzlist"/>
+              <w:pStyle w:val="ListParagraph"/>
               <w:numPr>
                 <w:ilvl w:val="0"/>
                 <w:numId w:val="5"/>
@@ -709,7 +769,7 @@
           </w:p>
           <w:p>
             <w:pPr>
-              <w:pStyle w:val="Akapitzlist"/>
+              <w:pStyle w:val="ListParagraph"/>
               <w:numPr>
                 <w:ilvl w:val="1"/>
                 <w:numId w:val="5"/>
@@ -721,7 +781,7 @@
           </w:p>
           <w:p>
             <w:pPr>
-              <w:pStyle w:val="Akapitzlist"/>
+              <w:pStyle w:val="ListParagraph"/>
               <w:numPr>
                 <w:ilvl w:val="2"/>
                 <w:numId w:val="5"/>
@@ -733,7 +793,7 @@
           </w:p>
           <w:p>
             <w:pPr>
-              <w:pStyle w:val="Akapitzlist"/>
+              <w:pStyle w:val="ListParagraph"/>
               <w:numPr>
                 <w:ilvl w:val="1"/>
                 <w:numId w:val="5"/>
@@ -751,7 +811,7 @@
           </w:p>
           <w:p>
             <w:pPr>
-              <w:pStyle w:val="Akapitzlist"/>
+              <w:pStyle w:val="ListParagraph"/>
               <w:numPr>
                 <w:ilvl w:val="0"/>
                 <w:numId w:val="5"/>
@@ -1002,6 +1062,8 @@
             <w:r>
               <w:t>...spacing here.</w:t>
             </w:r>
+            <w:bookmarkStart w:id="0" w:name="_GoBack"/>
+            <w:bookmarkEnd w:id="0"/>
           </w:p>
         </w:tc>
       </w:tr>
@@ -1024,7 +1086,7 @@
 </file>
 
 <file path=word/numbering.xml><?xml version="1.0" encoding="utf-8"?>
-<w:numbering xmlns:wpc="http://schemas.microsoft.com/office/word/2010/wordprocessingCanvas" xmlns:mc="http://schemas.openxmlformats.org/markup-compatibility/2006" xmlns:o="urn:schemas-microsoft-com:office:office" xmlns:r="http://schemas.openxmlformats.org/officeDocument/2006/relationships" xmlns:m="http://schemas.openxmlformats.org/officeDocument/2006/math" xmlns:v="urn:schemas-microsoft-com:vml" xmlns:wp14="http://schemas.microsoft.com/office/word/2010/wordprocessingDrawing" xmlns:wp="http://schemas.openxmlformats.org/drawingml/2006/wordprocessingDrawing" xmlns:w10="urn:schemas-microsoft-com:office:word" xmlns:w="http://schemas.openxmlformats.org/wordprocessingml/2006/main" xmlns:w14="http://schemas.microsoft.com/office/word/2010/wordml" xmlns:w15="http://schemas.microsoft.com/office/word/2012/wordml" xmlns:wpg="http://schemas.microsoft.com/office/word/2010/wordprocessingGroup" xmlns:wpi="http://schemas.microsoft.com/office/word/2010/wordprocessingInk" xmlns:wne="http://schemas.microsoft.com/office/word/2006/wordml" xmlns:wps="http://schemas.microsoft.com/office/word/2010/wordprocessingShape" mc:Ignorable="w14 w15 wp14">
+<w:numbering xmlns:wpc="http://schemas.microsoft.com/office/word/2010/wordprocessingCanvas" xmlns:mo="http://schemas.microsoft.com/office/mac/office/2008/main" xmlns:mc="http://schemas.openxmlformats.org/markup-compatibility/2006" xmlns:mv="urn:schemas-microsoft-com:mac:vml" xmlns:o="urn:schemas-microsoft-com:office:office" xmlns:r="http://schemas.openxmlformats.org/officeDocument/2006/relationships" xmlns:m="http://schemas.openxmlformats.org/officeDocument/2006/math" xmlns:v="urn:schemas-microsoft-com:vml" xmlns:wp14="http://schemas.microsoft.com/office/word/2010/wordprocessingDrawing" xmlns:wp="http://schemas.openxmlformats.org/drawingml/2006/wordprocessingDrawing" xmlns:w10="urn:schemas-microsoft-com:office:word" xmlns:w="http://schemas.openxmlformats.org/wordprocessingml/2006/main" xmlns:w14="http://schemas.microsoft.com/office/word/2010/wordml" xmlns:w15="http://schemas.microsoft.com/office/word/2012/wordml" xmlns:wpg="http://schemas.microsoft.com/office/word/2010/wordprocessingGroup" xmlns:wpi="http://schemas.microsoft.com/office/word/2010/wordprocessingInk" xmlns:wne="http://schemas.microsoft.com/office/word/2006/wordml" xmlns:wps="http://schemas.microsoft.com/office/word/2010/wordprocessingShape" mc:Ignorable="w14 w15 wp14">
   <w:numPicBullet w:numPicBulletId="0">
     <w:pict>
       <v:shapetype id="_x0000_t75" coordsize="21600,21600" o:spt="75" o:preferrelative="t" path="m@4@5l@4@11@9@11@9@5xe" filled="f" stroked="f">
@@ -1046,12 +1108,12 @@
         <v:path o:extrusionok="f" gradientshapeok="t" o:connecttype="rect"/>
         <o:lock v:ext="edit" aspectratio="t"/>
       </v:shapetype>
-      <v:shape id="_x0000_i1075" type="#_x0000_t75" style="width:11.25pt;height:11.25pt" o:bullet="t">
+      <v:shape id="_x0000_i1027" type="#_x0000_t75" style="width:11pt;height:11pt" o:bullet="t">
         <v:imagedata r:id="rId1" o:title="mso15"/>
       </v:shape>
     </w:pict>
   </w:numPicBullet>
-  <w:abstractNum w:abstractNumId="0" w15:restartNumberingAfterBreak="0">
+  <w:abstractNum w:abstractNumId="0">
     <w:nsid w:val="20273550"/>
     <w:multiLevelType w:val="hybridMultilevel"/>
     <w:tmpl w:val="D3504DBA"/>
@@ -1192,7 +1254,7 @@
       </w:rPr>
     </w:lvl>
   </w:abstractNum>
-  <w:abstractNum w:abstractNumId="1" w15:restartNumberingAfterBreak="0">
+  <w:abstractNum w:abstractNumId="1">
     <w:nsid w:val="23F07389"/>
     <w:multiLevelType w:val="hybridMultilevel"/>
     <w:tmpl w:val="5BE840A2"/>
@@ -1278,7 +1340,7 @@
       </w:pPr>
     </w:lvl>
   </w:abstractNum>
-  <w:abstractNum w:abstractNumId="2" w15:restartNumberingAfterBreak="0">
+  <w:abstractNum w:abstractNumId="2">
     <w:nsid w:val="30A84C83"/>
     <w:multiLevelType w:val="hybridMultilevel"/>
     <w:tmpl w:val="5BE840A2"/>
@@ -1364,7 +1426,7 @@
       </w:pPr>
     </w:lvl>
   </w:abstractNum>
-  <w:abstractNum w:abstractNumId="3" w15:restartNumberingAfterBreak="0">
+  <w:abstractNum w:abstractNumId="3">
     <w:nsid w:val="349574AA"/>
     <w:multiLevelType w:val="hybridMultilevel"/>
     <w:tmpl w:val="5BE840A2"/>
@@ -1450,7 +1512,7 @@
       </w:pPr>
     </w:lvl>
   </w:abstractNum>
-  <w:abstractNum w:abstractNumId="4" w15:restartNumberingAfterBreak="0">
+  <w:abstractNum w:abstractNumId="4">
     <w:nsid w:val="4ED63763"/>
     <w:multiLevelType w:val="hybridMultilevel"/>
     <w:tmpl w:val="301E53E8"/>
@@ -1545,7 +1607,7 @@
       </w:pPr>
     </w:lvl>
   </w:abstractNum>
-  <w:abstractNum w:abstractNumId="5" w15:restartNumberingAfterBreak="0">
+  <w:abstractNum w:abstractNumId="5">
     <w:nsid w:val="5DA600D6"/>
     <w:multiLevelType w:val="hybridMultilevel"/>
     <w:tmpl w:val="75AA58CE"/>
@@ -1696,7 +1758,7 @@
       </w:pPr>
     </w:pPrDefault>
   </w:docDefaults>
-  <w:latentStyles w:defLockedState="0" w:defUIPriority="99" w:defSemiHidden="0" w:defUnhideWhenUsed="0" w:defQFormat="0" w:count="371">
+  <w:latentStyles w:defLockedState="0" w:defUIPriority="99" w:defSemiHidden="0" w:defUnhideWhenUsed="0" w:defQFormat="0" w:count="382">
     <w:lsdException w:name="Normal" w:uiPriority="0" w:qFormat="1"/>
     <w:lsdException w:name="heading 1" w:uiPriority="9" w:qFormat="1"/>
     <w:lsdException w:name="heading 2" w:semiHidden="1" w:uiPriority="9" w:unhideWhenUsed="1" w:qFormat="1"/>
@@ -2068,8 +2130,10 @@
     <w:lsdException w:name="List Table 5 Dark Accent 6" w:uiPriority="50"/>
     <w:lsdException w:name="List Table 6 Colorful Accent 6" w:uiPriority="51"/>
     <w:lsdException w:name="List Table 7 Colorful Accent 6" w:uiPriority="52"/>
+    <w:lsdException w:name="Mention" w:semiHidden="1" w:unhideWhenUsed="1"/>
+    <w:lsdException w:name="Smart Hyperlink" w:semiHidden="1" w:unhideWhenUsed="1"/>
   </w:latentStyles>
-  <w:style w:type="paragraph" w:default="1" w:styleId="Normalny">
+  <w:style w:type="paragraph" w:default="1" w:styleId="Normal">
     <w:name w:val="Normal"/>
     <w:qFormat/>
     <w:rsid w:val="000D4DF6"/>
@@ -2078,11 +2142,11 @@
       <w:lang w:eastAsia="en-US"/>
     </w:rPr>
   </w:style>
-  <w:style w:type="paragraph" w:styleId="Nagwek1">
+  <w:style w:type="paragraph" w:styleId="Heading1">
     <w:name w:val="heading 1"/>
-    <w:basedOn w:val="Normalny"/>
-    <w:next w:val="Normalny"/>
-    <w:link w:val="Nagwek1Znak"/>
+    <w:basedOn w:val="Normal"/>
+    <w:next w:val="Normal"/>
+    <w:link w:val="Heading1Char"/>
     <w:uiPriority w:val="9"/>
     <w:qFormat/>
     <w:rsid w:val="000D4DF6"/>
@@ -2099,11 +2163,11 @@
       <w:szCs w:val="32"/>
     </w:rPr>
   </w:style>
-  <w:style w:type="paragraph" w:styleId="Nagwek2">
+  <w:style w:type="paragraph" w:styleId="Heading2">
     <w:name w:val="heading 2"/>
-    <w:basedOn w:val="Normalny"/>
-    <w:next w:val="Normalny"/>
-    <w:link w:val="Nagwek2Znak"/>
+    <w:basedOn w:val="Normal"/>
+    <w:next w:val="Normal"/>
+    <w:link w:val="Heading2Char"/>
     <w:uiPriority w:val="9"/>
     <w:unhideWhenUsed/>
     <w:qFormat/>
@@ -2121,13 +2185,13 @@
       <w:szCs w:val="26"/>
     </w:rPr>
   </w:style>
-  <w:style w:type="character" w:default="1" w:styleId="Domylnaczcionkaakapitu">
+  <w:style w:type="character" w:default="1" w:styleId="DefaultParagraphFont">
     <w:name w:val="Default Paragraph Font"/>
     <w:uiPriority w:val="1"/>
     <w:semiHidden/>
     <w:unhideWhenUsed/>
   </w:style>
-  <w:style w:type="table" w:default="1" w:styleId="Standardowy">
+  <w:style w:type="table" w:default="1" w:styleId="TableNormal">
     <w:name w:val="Normal Table"/>
     <w:uiPriority w:val="99"/>
     <w:semiHidden/>
@@ -2142,16 +2206,16 @@
       </w:tblCellMar>
     </w:tblPr>
   </w:style>
-  <w:style w:type="numbering" w:default="1" w:styleId="Bezlisty">
+  <w:style w:type="numbering" w:default="1" w:styleId="NoList">
     <w:name w:val="No List"/>
     <w:uiPriority w:val="99"/>
     <w:semiHidden/>
     <w:unhideWhenUsed/>
   </w:style>
-  <w:style w:type="character" w:customStyle="1" w:styleId="Nagwek2Znak">
-    <w:name w:val="Nagłówek 2 Znak"/>
-    <w:basedOn w:val="Domylnaczcionkaakapitu"/>
-    <w:link w:val="Nagwek2"/>
+  <w:style w:type="character" w:customStyle="1" w:styleId="Heading2Char">
+    <w:name w:val="Heading 2 Char"/>
+    <w:basedOn w:val="DefaultParagraphFont"/>
+    <w:link w:val="Heading2"/>
     <w:uiPriority w:val="9"/>
     <w:rsid w:val="000D4DF6"/>
     <w:rPr>
@@ -2162,10 +2226,10 @@
       <w:lang w:eastAsia="en-US"/>
     </w:rPr>
   </w:style>
-  <w:style w:type="character" w:customStyle="1" w:styleId="Nagwek1Znak">
-    <w:name w:val="Nagłówek 1 Znak"/>
-    <w:basedOn w:val="Domylnaczcionkaakapitu"/>
-    <w:link w:val="Nagwek1"/>
+  <w:style w:type="character" w:customStyle="1" w:styleId="Heading1Char">
+    <w:name w:val="Heading 1 Char"/>
+    <w:basedOn w:val="DefaultParagraphFont"/>
+    <w:link w:val="Heading1"/>
     <w:uiPriority w:val="9"/>
     <w:rsid w:val="000D4DF6"/>
     <w:rPr>
@@ -2176,9 +2240,9 @@
       <w:lang w:eastAsia="en-US"/>
     </w:rPr>
   </w:style>
-  <w:style w:type="paragraph" w:styleId="NormalnyWeb">
+  <w:style w:type="paragraph" w:styleId="NormalWeb">
     <w:name w:val="Normal (Web)"/>
-    <w:basedOn w:val="Normalny"/>
+    <w:basedOn w:val="Normal"/>
     <w:uiPriority w:val="99"/>
     <w:unhideWhenUsed/>
     <w:rsid w:val="00373C51"/>
@@ -2191,9 +2255,9 @@
       <w:szCs w:val="24"/>
     </w:rPr>
   </w:style>
-  <w:style w:type="paragraph" w:styleId="Akapitzlist">
+  <w:style w:type="paragraph" w:styleId="ListParagraph">
     <w:name w:val="List Paragraph"/>
-    <w:basedOn w:val="Normalny"/>
+    <w:basedOn w:val="Normal"/>
     <w:uiPriority w:val="34"/>
     <w:qFormat/>
     <w:rsid w:val="00373C51"/>
@@ -2202,10 +2266,10 @@
       <w:contextualSpacing/>
     </w:pPr>
   </w:style>
-  <w:style w:type="paragraph" w:styleId="Tekstdymka">
+  <w:style w:type="paragraph" w:styleId="BalloonText">
     <w:name w:val="Balloon Text"/>
-    <w:basedOn w:val="Normalny"/>
-    <w:link w:val="TekstdymkaZnak"/>
+    <w:basedOn w:val="Normal"/>
+    <w:link w:val="BalloonTextChar"/>
     <w:uiPriority w:val="99"/>
     <w:semiHidden/>
     <w:unhideWhenUsed/>
@@ -2219,10 +2283,10 @@
       <w:szCs w:val="18"/>
     </w:rPr>
   </w:style>
-  <w:style w:type="character" w:customStyle="1" w:styleId="TekstdymkaZnak">
-    <w:name w:val="Tekst dymka Znak"/>
-    <w:basedOn w:val="Domylnaczcionkaakapitu"/>
-    <w:link w:val="Tekstdymka"/>
+  <w:style w:type="character" w:customStyle="1" w:styleId="BalloonTextChar">
+    <w:name w:val="Balloon Text Char"/>
+    <w:basedOn w:val="DefaultParagraphFont"/>
+    <w:link w:val="BalloonText"/>
     <w:uiPriority w:val="99"/>
     <w:semiHidden/>
     <w:rsid w:val="00373C51"/>
@@ -2233,11 +2297,11 @@
       <w:lang w:eastAsia="en-US"/>
     </w:rPr>
   </w:style>
-  <w:style w:type="paragraph" w:styleId="Tytu">
+  <w:style w:type="paragraph" w:styleId="Title">
     <w:name w:val="Title"/>
-    <w:basedOn w:val="Normalny"/>
-    <w:next w:val="Normalny"/>
-    <w:link w:val="TytuZnak"/>
+    <w:basedOn w:val="Normal"/>
+    <w:next w:val="Normal"/>
+    <w:link w:val="TitleChar"/>
     <w:uiPriority w:val="10"/>
     <w:qFormat/>
     <w:rsid w:val="00D670FD"/>
@@ -2253,10 +2317,10 @@
       <w:szCs w:val="56"/>
     </w:rPr>
   </w:style>
-  <w:style w:type="character" w:customStyle="1" w:styleId="TytuZnak">
-    <w:name w:val="Tytuł Znak"/>
-    <w:basedOn w:val="Domylnaczcionkaakapitu"/>
-    <w:link w:val="Tytu"/>
+  <w:style w:type="character" w:customStyle="1" w:styleId="TitleChar">
+    <w:name w:val="Title Char"/>
+    <w:basedOn w:val="DefaultParagraphFont"/>
+    <w:link w:val="Title"/>
     <w:uiPriority w:val="10"/>
     <w:rsid w:val="00D670FD"/>
     <w:rPr>

</xml_diff>